<commit_message>
Covariate models and diagrams
</commit_message>
<xml_diff>
--- a/sandbox/Project-One-Paper.docx
+++ b/sandbox/Project-One-Paper.docx
@@ -4006,7 +4006,7 @@
         <w:t xml:space="preserve"> </w:t>
       </w:r>
       <w:r>
-        <w:t xml:space="preserve">= 0). The ability of earlier social contact to predict later social contact, over and above the overall trajectory of change was consistently significant but negative (</w:t>
+        <w:t xml:space="preserve">= 0.05). The ability of earlier social contact to predict later social contact, over and above the overall trajectory of change was consistently significant but negative (</w:t>
       </w:r>
       <m:oMath>
         <m:sSub>
@@ -5188,7 +5188,7 @@
         <w:t xml:space="preserve"> </w:t>
       </w:r>
       <w:r>
-        <w:t xml:space="preserve">= 0).</w:t>
+        <w:t xml:space="preserve">= 0). A plot of the predicted mean trajectory of social network is shown in Figure 7.</w:t>
       </w:r>
     </w:p>
     <w:p>
@@ -5196,7 +5196,7 @@
         <w:pStyle w:val="Textkrper"/>
       </w:pPr>
       <w:r>
-        <w:t xml:space="preserve">In the three bivariate models investigating the relations between cognitive performance and social network, there was no significant mean slope in the bivariate immediate word recall - social network however the variance was significant (</w:t>
+        <w:t xml:space="preserve">In the three bivariate models investigating the relations between cognitive performance and social network, the trajectory of social network was described somewhat differently depending on the cognitive variable in the bivariate model and the model constraints. In the immediate word recall - social network model no significant mean slope in social network however the variance was significant (</w:t>
       </w:r>
       <m:oMath>
         <m:r>
@@ -5532,7 +5532,7 @@
         <w:t xml:space="preserve"> </w:t>
       </w:r>
       <w:r>
-        <w:t xml:space="preserve">= 0.17) the autoregressive parameters were not significant. However, for all three of the bivariate models with cognitive performance where the social network autoregressive parameters were not constrained to equality over time the autoregressive parameters were consistently not significant.</w:t>
+        <w:t xml:space="preserve">= 0.17) the autoregressive parameters were not significant. For all three of the bivariate models with cognitive performance where the social network autoregressive parameters were not constrained to equality over time the autoregressive parameters were consistently not significant.</w:t>
       </w:r>
     </w:p>
     <w:p>
@@ -5563,7 +5563,7 @@
         <w:pStyle w:val="FirstParagraph"/>
       </w:pPr>
       <w:r>
-        <w:t xml:space="preserve">The results of the bivariate immediate word recall - loneliness model indicate that the time specific correlations can be removed (model 9) without significantly changing the overall fit of the model. As described above autoregressive parameters for both immediate word recall and loneliness can also be constrained to equality over time without significantly changing the overall fit of the model (model 13), and the cross-lagged regressions of loneliness-on-immediate word recall (model 15) can also be constrained to be stationary over time. Thus model 15 is identified as the model with the best fit according to all fit indices examined and shows at least acceptable model fit across all indices. Looking at the results of this model in more detail, the correlation between the first measurement points was not significant (corr. =</w:t>
+        <w:t xml:space="preserve">The results of the bivariate immediate word recall - loneliness model indicate that the time specific correlations can be removed, autoregressive parameters for both immediate word recall and loneliness can be constrained to equality over time, and the cross-lagged regressions of loneliness-on-immediate word recall can be constrained to equality over time without a significant reduction in model fit from the full ALT model (see Table X). Thus, model 15 is identified as the model with the best fit according to all fit indices examined and showed acceptable model fit across all indices. Looking at the results of this model in more detail, the correlation between the first measurement points was not significant (corr. =</w:t>
       </w:r>
       <w:r>
         <w:t xml:space="preserve"> </w:t>
@@ -5590,7 +5590,7 @@
         <w:t xml:space="preserve"> </w:t>
       </w:r>
       <w:r>
-        <w:t xml:space="preserve">0,</w:t>
+        <w:t xml:space="preserve">,</w:t>
       </w:r>
       <w:r>
         <w:t xml:space="preserve"> </w:t>
@@ -5605,7 +5605,163 @@
         <w:t xml:space="preserve"> </w:t>
       </w:r>
       <w:r>
-        <w:t xml:space="preserve">= 0.70). Note that in these models the intercept represents the portion of the time 2 variable remaining unexplained by the time 1 variable, thus this unexplained portion of immdediate word recall performance and loneliness were significantly related but initial levels of each were not. Further, that the time-specific correlations could be removed without changing the overall fit of the model indicates that the time-specific uniquenesses, after accounting for the slope, of loneliness and immediate word recall are not related. The cross-lagged regressions of loneliness-on-immediate word recall were consistently not signficant as indicated by the non-significant fixed cross-lagged regression parameters. However, the immediate-word-recall-on-loneliness cross-lagged regressions showed a small but significant effect that decreased to non-signficance over time. More specifically, the ability of state-like deviations in loneliness at time 1 significantly predicted state-like deviations in immediate word recall performance at time 2, and state-like deviations in loneliness at time 2 signficantly predicted state-like deviations in immediate word recall performance at time 3 but this was not true of state-like deviations in loneliness at time 3, 4, or 5.</w:t>
+        <w:t xml:space="preserve">= ). Note that in these models the intercept represents the portion of the time 2 variable remaining unexplained by the time 1 variable, thus this unexplained portion of immdediate word recall performance and loneliness were significantly related but initial levels of each were not. Further, that the time-specific correlations could be removed without changing the overall fit of the model indicates that the time-specific uniquenesses, after accounting for the slope, of loneliness and immediate word recall are not related. The cross-lagged regressions of loneliness-on-immediate word recall were consistently not signficant indicating that state-like deviations in immediate word recall performance were not predictive of state-like deviations in loneliness two years later (,</w:t>
+      </w:r>
+      <w:r>
+        <w:t xml:space="preserve"> </w:t>
+      </w:r>
+      <w:r>
+        <w:rPr>
+          <w:i/>
+        </w:rPr>
+        <w:t xml:space="preserve">p</w:t>
+      </w:r>
+      <w:r>
+        <w:t xml:space="preserve"> </w:t>
+      </w:r>
+      <w:r>
+        <w:t xml:space="preserve">=</w:t>
+      </w:r>
+      <w:r>
+        <w:t xml:space="preserve"> </w:t>
+      </w:r>
+      <w:r>
+        <w:t xml:space="preserve">0.03). However, the immediate-word-recall-on-loneliness cross-lagged regressions showed a small but significant effect that decreased to non-significance over time. Specifically, state-like deviations in loneliness at time 1 significantly predicted state-like deviations in immediate word recall performance at time 2 (0.06,</w:t>
+      </w:r>
+      <w:r>
+        <w:t xml:space="preserve"> </w:t>
+      </w:r>
+      <w:r>
+        <w:rPr>
+          <w:i/>
+        </w:rPr>
+        <w:t xml:space="preserve">p</w:t>
+      </w:r>
+      <w:r>
+        <w:t xml:space="preserve"> </w:t>
+      </w:r>
+      <w:r>
+        <w:t xml:space="preserve">=</w:t>
+      </w:r>
+      <w:r>
+        <w:t xml:space="preserve"> </w:t>
+      </w:r>
+      <w:r>
+        <w:t xml:space="preserve">0.04), and state-like deviations in loneliness at time 2</w:t>
+      </w:r>
+      <w:r>
+        <w:t xml:space="preserve"> </w:t>
+      </w:r>
+      <w:r>
+        <w:t xml:space="preserve">(0.08,</w:t>
+      </w:r>
+      <w:r>
+        <w:t xml:space="preserve"> </w:t>
+      </w:r>
+      <w:r>
+        <w:rPr>
+          <w:i/>
+        </w:rPr>
+        <w:t xml:space="preserve">p</w:t>
+      </w:r>
+      <w:r>
+        <w:t xml:space="preserve"> </w:t>
+      </w:r>
+      <w:r>
+        <w:t xml:space="preserve">= 0.03) significantly predicted state-like deviations in immediate word recall performance at time 3 but this was not true of state-like deviations in loneliness at time 3 (-0.04,</w:t>
+      </w:r>
+      <w:r>
+        <w:t xml:space="preserve"> </w:t>
+      </w:r>
+      <w:r>
+        <w:rPr>
+          <w:i/>
+        </w:rPr>
+        <w:t xml:space="preserve">p</w:t>
+      </w:r>
+      <w:r>
+        <w:t xml:space="preserve"> </w:t>
+      </w:r>
+      <w:r>
+        <w:t xml:space="preserve">= 0.51), 4 (-0.04,</w:t>
+      </w:r>
+      <w:r>
+        <w:t xml:space="preserve"> </w:t>
+      </w:r>
+      <w:r>
+        <w:rPr>
+          <w:i/>
+        </w:rPr>
+        <w:t xml:space="preserve">p</w:t>
+      </w:r>
+      <w:r>
+        <w:t xml:space="preserve"> </w:t>
+      </w:r>
+      <w:r>
+        <w:t xml:space="preserve">= 0.53), or 5</w:t>
+      </w:r>
+      <w:r>
+        <w:t xml:space="preserve"> </w:t>
+      </w:r>
+      <w:r>
+        <w:t xml:space="preserve">(-0.06,</w:t>
+      </w:r>
+      <w:r>
+        <w:t xml:space="preserve"> </w:t>
+      </w:r>
+      <w:r>
+        <w:rPr>
+          <w:i/>
+        </w:rPr>
+        <w:t xml:space="preserve">p</w:t>
+      </w:r>
+      <w:r>
+        <w:t xml:space="preserve"> </w:t>
+      </w:r>
+      <w:r>
+        <w:t xml:space="preserve">= 0.53).</w:t>
+      </w:r>
+    </w:p>
+    <w:p>
+      <w:pPr>
+        <w:pStyle w:val="Textkrper"/>
+      </w:pPr>
+      <w:r>
+        <w:t xml:space="preserve">Effect of covariates on immediate word recall (from immediate word recall loneliness)</w:t>
+      </w:r>
+      <w:r>
+        <w:t xml:space="preserve"> </w:t>
+      </w:r>
+      <w:r>
+        <w:t xml:space="preserve">The predictors age, years of education, cohort, and number of health conditions, were added to the final ALT model. The model fit indices appear in the last row of Table 2 and show adequate fit by all indices.</w:t>
+      </w:r>
+      <w:r>
+        <w:br w:type="textWrapping"/>
+      </w:r>
+      <w:r>
+        <w:t xml:space="preserve">The results show that none of the covariates influenced the first measurement point of immediate word recall. All of the covariates were significantly related to the immediate word recall slope factor. Specifically, age was negatively related to the intercept indicating that those who were older had significantly lower average immediate word recall preformance across the measurement period. Years of education was positively related to the intercept factor for immediate word recall indicating that those with more years of education had significantly higher average immediate word recall performance. Number of health conditions was negatively related to the immediate word recall intercept factor indicating that those with a greater number of health conditions overall also had lower average immediate word recall performance. Sex was also positively related to immediate word recall intercept, because sex was coded as 0 for men and 1 for women, this indicates that women had significantly higher average immediate word recall performance across all occasions. The only covariate that was significantly related to the immediate word recall slope was age with participants who were older at baseline showed a greater decline in immediate word recall over time.</w:t>
+      </w:r>
+    </w:p>
+    <w:p>
+      <w:pPr>
+        <w:pStyle w:val="Textkrper"/>
+      </w:pPr>
+      <w:r>
+        <w:t xml:space="preserve">Effect of covariates on loneliness</w:t>
+      </w:r>
+      <w:r>
+        <w:t xml:space="preserve"> </w:t>
+      </w:r>
+      <w:r>
+        <w:t xml:space="preserve">None of the covariates were significantly related to the first measurement point of loneliness. Years of education, number of health conditions, and sex were significantly related to the loneliness intercept factor indicating that those with more years of education were also significantly less lonely on average over time. Those who had a greater number of health conditions were more lonely on average over time and women were more lonely than men on average over time. Only years of education was significantly and positively related to the slope factor for loneliness such that individuals with more years of education also had a slightly greater increase in loneliness over time.</w:t>
+      </w:r>
+    </w:p>
+    <w:p>
+      <w:pPr>
+        <w:pStyle w:val="Textkrper"/>
+      </w:pPr>
+      <w:r>
+        <w:t xml:space="preserve">However, when covariates were added to the model the significant cross-lagged relations were no longer significant indicating that these relations were accounted for by the included covariates.</w:t>
       </w:r>
     </w:p>
     <w:p>
@@ -5615,6 +5771,9 @@
       <w:bookmarkStart w:id="39" w:name="immediate-word-recall---social-contact"/>
       <w:bookmarkEnd w:id="39"/>
       <w:r>
+        <w:rPr>
+          <w:i/>
+        </w:rPr>
         <w:t xml:space="preserve">immediate word recall - social contact</w:t>
       </w:r>
     </w:p>
@@ -5623,7 +5782,7 @@
         <w:pStyle w:val="FirstParagraph"/>
       </w:pPr>
       <w:r>
-        <w:t xml:space="preserve">The results of the bivariate models of immediate word recall and social contact indicate that although the bivariate LGM has acceptable model fit by a number of indices a direct comparison of the LGM nested within the ALT showed that the ALT is superior in model fit. Further it was revealed that the slope variance of social contact can be constrained to 0 without significantly affecting model fit but the variance was retained to maintain consistency with other models including social contact (CHECK THIS). For the bivariate ALT model the time-specific correlations of immediate word recall and social contact could be excluded without significantly decreasing model fit (model 9), further the autoregressive parameters for both immediate word recall and social contact could be constrained to equality over time without significantly decreasing model fit. However, the cross-lagged parameters cannot be constrained to equality without signficantly decreasing model fit. Thus, model 13 was identifed as the best fitting model according to the chi-square difference test. This model had excellent model fit according to all fit indices. Examining the results of this model in more detail, the correlation between inital immediate word recall performance and social contact was not significant (corr. =</w:t>
+        <w:t xml:space="preserve">A series of models were run to investigate the relations between immediate word recall performance and social contact. The results of these bivariate models, in constrast to the univariate social contact models, indicate that the slope variance of social contact can be constrained to 0 without significantly affecting model fit. However, the variance was retained to maintain consistency with other models including social contact. For the bivariate ALT model the time-specific correlations of immediate word recall and social contact were excluded and autoregressive parameters for both immediate word recall and social contact were constrained to equality over time because these restrictions did not significantly decrease model fit. All other restrictions resulted in a significant decrease in model fit, thus, model 13 was identifed as the best fitting model according to the chi-square difference test (see Table ). This model had excellent model fit according to all fit indices. Examining the results of this model in more detail, the correlation between inital immediate word recall performance and social contact was not significant (corr. =</w:t>
       </w:r>
       <w:r>
         <w:t xml:space="preserve"> </w:t>
@@ -5665,7 +5824,31 @@
         <w:t xml:space="preserve"> </w:t>
       </w:r>
       <w:r>
-        <w:t xml:space="preserve">= 0). Estimating time-specific correlations between immediate word recall and social contact did not significantly affect model fit indicating that there was no significant relationship between the time-specific uniqueness of each process after accounting for overall slope. The autoregressive parameters were constrained across time and not significant indicating that deviations from the linear slope trajectory were not significantly related to deviations from that trajectory at the next occasion for either immediate word recall performance or social contact. The cross-lagged parameters were allowed to vary over time. The social contact-on-immediate word recall regressions were consistently not significant. However, the immediate word recall-on-social contact cross-lagged regressions became significant over time. More specifically, state-like deviations in time 1 social contact was not related to state-like deviations in time 2 immediate word recall nor were state-like deviations in time 2 social contact related to time 3 state like deviations in immediate word recall. However, state-like deviations in social contact at time 3 were significantly related to state-like deviations in immediate word recall at time 4. The relation between state-like deviations in social contact at time 4 and state-like deviations in immediate recall at time 5 just reached significance and this was maintained in the relation between time 5 social contact and time 6 immediate word recall. this indicates that the ability of deviations from the linear trajectory of social contact increase in their ability to predict deviations in the linear trajectory of immediate word recall performance over time from not being predictive to having a small but significant relation. However, this relation is interestingly negative suggesting that those with greater than expected social contact show worse than expected immediate word recall performance two years later. The relation between the linear slope terms of immediate word recall performance and social contact was significant and positive, indicating that overall trajectories of social contact and immediate word recall performance trend together but that deviations from these trajectories have different relations.</w:t>
+        <w:t xml:space="preserve">= 0). Estimating time-specific correlations between immediate word recall and social contact did not significantly affect model fit indicating that there was no significant relationship between the time-specific uniqueness of each process after accounting for overall slope. The autoregressive parameters were constrained across time and not significant indicating that deviations from the linear slope trajectory were not significantly related to deviations from that trajectory at the next occasion for either immediate word recall performance or social contact. The cross-lagged parameters were allowed to vary over time. The social contact-on-immediate word recall regressions were consistently not significant. However, the immediate word recall-on-social contact cross-lagged regressions became significant over time. More specifically, state-like deviations in time 1 social contact was not related to state-like deviations in time 2 immediate word recall nor were state-like deviations in time 2 social contact related to time 3 state like deviations in immediate word recall. However, state-like deviations in social contact at time 3 were significantly related to state-like deviations in immediate word recall at time 4. The relation between state-like deviations in social contact at time 4 and state-like deviations in immediate recall at time 5 just reached significance and this was maintained in the relation between time 5 social contact and time 6 immediate word recall. this indicates that deviations from the linear trajectory of social contact increase in their ability to predict deviations in the linear trajectory of immediate word recall performance over time from not being predictive to having a small but significant relation. This relation is negative suggesting that those with greater than expected social contact show worse than expected immediate word recall performance two years later. The relation between the linear slope terms of immediate word recall performance and social contact was significant and positive, indicating that overall trajectories of social contact and immediate word recall performance trend together but that deviations from these trajectories have different relations.</w:t>
+      </w:r>
+    </w:p>
+    <w:p>
+      <w:pPr>
+        <w:pStyle w:val="Textkrper"/>
+      </w:pPr>
+      <w:r>
+        <w:t xml:space="preserve">The effect of predictors age, years of education, cohort, and number of health conditions were added directly to the final model.</w:t>
+      </w:r>
+    </w:p>
+    <w:p>
+      <w:pPr>
+        <w:pStyle w:val="Textkrper"/>
+      </w:pPr>
+      <w:r>
+        <w:t xml:space="preserve">Age and sex were the only covariates that were significantly related to the first measurement point of immediate word recall. Age, education, health and sex were all significantly related to the immediate word recall intercept factor, cohort was not. Specifically individuals who were older had lower immediate word recall on average across all occasions, those with more years of education had higher immediate word recall overall, across all occasions. Greater numbers of health conditions was associated with a lower immedate word recall intercept. Being female was associated with a higher immediate word recall intercept. Age was negatively related to the immediate word recall slope factor indicating that older individuals had a significantly greater decrease in immediate word recall performance over time. No other covariate was significantly related to immediate word recall slope.</w:t>
+      </w:r>
+    </w:p>
+    <w:p>
+      <w:pPr>
+        <w:pStyle w:val="Textkrper"/>
+      </w:pPr>
+      <w:r>
+        <w:t xml:space="preserve">None of the included covariates significantly predicted the first measurement point of social contact. Years of education and sex were both positively related to the social contact intercept factor indicating that those with more years of education and women had higher social contact across all occasions. None of the predictors were related to the linear slope term for social contact. When the covariates were included the significant state-like deviations in social contact at time 3 were significantly related to state-like deviations in immediate word recall at time 4 as they were in the unconditional model.This relation is negative suggesting that those with greater than expected social contact show worse than expected immediate word recall performance two years later. However, the relation between state-like deviations in social contact at time 4 and state-like deviations in immediate recall at time 5 became just non-significant (p = .056) and the cross-lagged regression between time 5 social contact and time 6 immediate word recall also became non-signficant (p = .09). The significant relation between immediate word recall slope and social contact slope remained.</w:t>
       </w:r>
     </w:p>
     <w:p>
@@ -5686,7 +5869,7 @@
         <w:pStyle w:val="FirstParagraph"/>
       </w:pPr>
       <w:r>
-        <w:t xml:space="preserve">The model fit results of the bivariate ALT model of immediate word recall performance and self-reported social support are reported in Table X. The bivariate LGM had adequate model fit by the CFI, TLI, RMSEA, and SRMR. However the ALT model had superior model fit by all indices and was superior to the ALT-LGM according the ∆χ2. Estimating bivariate models with a series of constraints revealed that excluding the time-specific correlations between uniquenesses of immediate word recall performance and social support did not significantly decrease model fit meaning occasion specific uniquenesses, after accounting for overall linear slope, of these two processes were not significantly related (model 9). Further, as described above, the autoregressive parameters of both immediate word recall and social support can be constrained to equality over time without significantly changing model fit (model 13). Model 13 is the best fitting model according to all fit indices. Examining the results of this model more closely, the correlation between inital immediate word recall performance and social contact was not significant (corr. =</w:t>
+        <w:t xml:space="preserve">The model fit results of the bivariate ALT model of immediate word recall performance and self-reported social support are reported in Table X. Estimating bivariate models with a series of constraints revealed that the following constraints could be applied without a significant change in model fit: the time-specific correlations between uniquenesses of immediate word recall performance and social support can be excluded and the autoregressive parameters of both immediate word recall and social support can be constrained to equality over time without significantly changing model fit according to the ∆χ2 (model 13). All other contraints significantly decreased model fit, thus Model 13 is the best fitting model according to all fit indices. Examining the results of this model more closely, the correlation between inital immediate word recall performance and social contact was not significant (corr. =</w:t>
       </w:r>
       <w:r>
         <w:t xml:space="preserve"> </w:t>
@@ -5750,6 +5933,30 @@
       </w:r>
       <w:r>
         <w:t xml:space="preserve">= 0.47). The cross-lagged immediate word recall-on-social support regressions could not be constrained to equality over time without a significant decrease in model fit (model 14). Examination of these parameters shows that time-specific deviations in social support initally predicted time-specific deviations in immediate word recall but that this effect decreases to non-significance over time. The association is positive indicating that, after accounting for linear trajectory, higher reported social support was associated with better immediate word recall two years later.</w:t>
+      </w:r>
+    </w:p>
+    <w:p>
+      <w:pPr>
+        <w:pStyle w:val="Textkrper"/>
+      </w:pPr>
+      <w:r>
+        <w:t xml:space="preserve">The effect of predictors age, years of education, cohort, and number of health conditions were added directly to the final model.</w:t>
+      </w:r>
+    </w:p>
+    <w:p>
+      <w:pPr>
+        <w:pStyle w:val="Textkrper"/>
+      </w:pPr>
+      <w:r>
+        <w:t xml:space="preserve">None of the predictors were related to the first point of measurment of immediate word recall. Age, education, health and sex were all significantly related to the immediate word recall intercept factor, cohort was not. Specifically individuals who were older had lower immediate word recall on average across all occasions, those with more years of education had higher immediate word recall overall, across all occasions. Greater numbers of health conditions was associated with a lower immedate word recall intercept. Being female was associated with a higher immediate word recall intercept. Age was negatively related to the immediate word recall slope factor indicating that older individuals had a significantly greater decrease in immediate word recall performance over time. No other covariate was significantly related to immediate word recall slope.</w:t>
+      </w:r>
+    </w:p>
+    <w:p>
+      <w:pPr>
+        <w:pStyle w:val="Textkrper"/>
+      </w:pPr>
+      <w:r>
+        <w:t xml:space="preserve">None of the included covariates were related to the first measurement point of social social. Health and sex were significantly related to the social support intercept factor. Specifically those with a greater number of health conditions reported less social support overall, while women reported more social support overall, across all occasions. There was no significant relation between the included covariates and social support linear slope. As in the unconditional model, time-specific deviations in social support initally predicted time-specific deviations in immediate word recall (time 1 and time 2) but although the parameter value remained relatively constant, it was no longer significant after time 2. Thus, the positive relationship between deviations in social support predicting deviations from immediate word recall at times 1 and 2 were not explained by the covariates.</w:t>
       </w:r>
     </w:p>
     <w:p>
@@ -5812,7 +6019,7 @@
         <w:t xml:space="preserve"> </w:t>
       </w:r>
       <w:r>
-        <w:t xml:space="preserve">= ). Constraining cross-lagged immediate word recall-on-social network were contrained to equality over time resulted in poorer model fit and so the parameters were allowed to vary over time, but still remained consistentently not significant. However, the social network-on-immediate word recall cross lagged regressions showed a variable affect over time. Deviations from the linear slope in immediate word recall performance did not predict deviations from the linear slope in social network size two years later for the first measurement occasions but immediate word recall at time 3 showed a small but significantly negative relationship with social network size at time 4. Time specific deviatios in immediate recall performance at time 4 did not predict deviations in social network size at time 5 however, deviations in immediate recall performance at time 5 significantly and positively predicted deviations in social network size at time 6. There was no significant relationship between the linear slope trajectories of immediate word recall performance and social network</w:t>
+        <w:t xml:space="preserve">= ). Constraining cross-lagged immediate word recall-on-social network were contrained to equality over time resulted in poorer model fit and so the parameters were allowed to vary over time, but still remained consistentently not significant. However, the social network-on-immediate word recall cross lagged regressions showed a variable affect over time. Deviations from the linear slope in immediate word recall performance did not predict deviations from the linear slope in social network size two years later for the first measurement occasions but immediate word recall at time 3 showed a small but significantly negative relationship with social network size at time 4. Time specific deviations in immediate recall performance at time 4 did not predict deviations in social network size at time 5 however, deviations in immediate recall performance at time 5 significantly and positively predicted deviations in social network size at time 6. There was no significant relationship between the linear slope trajectories of immediate word recall performance and social network</w:t>
       </w:r>
       <w:r>
         <w:t xml:space="preserve"> </w:t>
@@ -5834,6 +6041,30 @@
       </w:r>
       <w:r>
         <w:t xml:space="preserve">= 0.42).</w:t>
+      </w:r>
+    </w:p>
+    <w:p>
+      <w:pPr>
+        <w:pStyle w:val="Textkrper"/>
+      </w:pPr>
+      <w:r>
+        <w:t xml:space="preserve">The effect of predictors age, years of education, cohort, and number of health conditions were added directly to the final model.</w:t>
+      </w:r>
+    </w:p>
+    <w:p>
+      <w:pPr>
+        <w:pStyle w:val="Textkrper"/>
+      </w:pPr>
+      <w:r>
+        <w:t xml:space="preserve">Age and sex were related to the first point of measurment of immediate word recall such that those who were younger had a higher initial immediate word recall score, and men had a higher inital immediate word recall score. Age, education, health and sex were all significantly related to the immediate word recall intercept factor, cohort was not. Specifically individuals who were older had lower immediate word recall on average across all occasions, those with more years of education had higher immediate word recall overall, across all occasions. Greater numbers of health conditions was associated with a lower immedate word recall intercept. Being female was associated with a higher immediate word recall intercept. Age was negatively related to the immediate word recall slope factor indicating that older individuals had a significantly greater decrease in immediate word recall performance over time. No other covariate was significantly related to immediate word recall slope.</w:t>
+      </w:r>
+    </w:p>
+    <w:p>
+      <w:pPr>
+        <w:pStyle w:val="Textkrper"/>
+      </w:pPr>
+      <w:r>
+        <w:t xml:space="preserve">Examining the relationship between the covariates and social network there were several significant relationships. Sex was significantly related to initial social network score such that women had higher inital social network scores. Age, education, and sex were all significantly related to the social network intercept factor such that those who were younger, had more years of educations, and were male had a larger social network overall, across all timepoints. Only cohort had a significant relationship with the social network linear slope. When covariates were added to the model none of the cross-lagged associations were significant.</w:t>
       </w:r>
     </w:p>
     <w:p>
@@ -5851,7 +6082,7 @@
         <w:pStyle w:val="FirstParagraph"/>
       </w:pPr>
       <w:r>
-        <w:t xml:space="preserve">The model fit results of the bivariate ALT model of delayed word recall performance and self-reported loneliness are reported in Table 2. The bivariate LGM had adequate model fit by the CFI, TLI, RMSEA, and SRMR. However the ALT model had superior model fit by several indices and was superior to the ALT-LGM according the ∆χ2. Model fit results show that the time specific correlations between delayed word recall performance and loneliness can be removed, and the autoregressive parameters for both processes can be fixed to equality over time without significanty decreasing model fit. Constraining the cross-lagged regressions to equality resulted in significantly poorer model fit. Although the model fit decrease when the variance of the slope term for loneliness was fixed to 0, the slope term and variance was retained because the although there was no significant overall slope for loneliness there was a small but significant variance in slope. Thus, the the ALT model without time-specific correlations between delayed word recall and loneliness, and fixed autoregressions for both processes was retained. Results reveal that deviations from the predicted trajectory in delayed word recall performance did not predict later delayed word recall performance. Deviations from the the predicted trajectory of loneliness did significantly predict later deviations (</w:t>
+        <w:t xml:space="preserve">The model fit results of the bivariate ALT model of delayed word recall performance and self-reported loneliness are reported in Table 2. Model fit results show that the following constraints can be added without a reduction in model fit: time specific correlations between delayed word recall performance and loneliness can be removed, and the autoregressive parameters for both processes can be fixed to equality over time. Although the model fit decrease when the variance of the slope term for loneliness was fixed to 0 was also not significant the slope term and variance was retained because the although there was no significant overall slope for loneliness there was a small but significant variance in slope. Thus, the the ALT model without time-specific correlations between delayed word recall and loneliness, and fixed autoregressions for both processes was retained. Results reveal that deviations from the predicted trajectory in delayed word recall performance did not predict later delayed word recall performance. Deviations from the the predicted trajectory of loneliness did significantly predict later deviations (</w:t>
       </w:r>
       <m:oMath>
         <m:sSub>
@@ -5956,6 +6187,22 @@
       </w:r>
       <w:r>
         <w:t xml:space="preserve">= 0.63). The cross-lagged regression terms both delayed word recall - on - loneliness and loneliness - on - delayed word recall could not be contrained over time without a significant decrease in model fit. The delayed word recall - on - loneliness cross-lagged regressions were largely not significant with the exception of deviations in loneliness at time 2 significantly predicting deviations in delayed word recall performance at time 3. None of the loneliness - on - delayed word recall cross-lagged regressions were significant indicating that time-specific deviations, after accounting for linear change, in delayed recall performance was not significantly related to any later deviations in self-reported loneliness, after accounting for overall level and linear change in loneliness. The covariates were then added to this model.</w:t>
+      </w:r>
+    </w:p>
+    <w:p>
+      <w:pPr>
+        <w:pStyle w:val="Textkrper"/>
+      </w:pPr>
+      <w:r>
+        <w:t xml:space="preserve">There is no significant relationship between age, education, cohort, number of health conditions, or sex and the first measurement occasion of delayed word recall. All covariates expect cohort were significantly related to the intercept factor of delayed word recall such that older individuals and those with more health conditions showed poorer delayed word recall performance on average over all occasions while those with more years of education and women showed better delayed word recall performance overall. Age was significantly related to the linear slope term such that those who were older showed greater decline over time.</w:t>
+      </w:r>
+    </w:p>
+    <w:p>
+      <w:pPr>
+        <w:pStyle w:val="Textkrper"/>
+      </w:pPr>
+      <w:r>
+        <w:t xml:space="preserve">There was no significant relationship between any of the covariates and the first measurement occasion of loneliness. Years of education, number of health conditions, and sex were significantly related to the intercept factor of loneliness. Specifically those with more years of education reported less loneliness while those with more health conditions and women reported significantly more loneliness on average over time. Education was significantly related to the linear slope of loneliness such that those with more education showed a greater increase in loneliness over time. The other covariates were not significantly related to the linear slope of loneliness. When covariates were included, as in the unconditional model, there was only one significant cross-lagged regressions, specifically time-specific deviations in loneliness at time 2 significantly predicted deviations in delayed word recall performance at time 3.</w:t>
       </w:r>
     </w:p>
     <w:p>
@@ -5982,13 +6229,7 @@
         <w:pStyle w:val="FirstParagraph"/>
       </w:pPr>
       <w:r>
-        <w:t xml:space="preserve">The model fit results of the bivariate ALT model of delayed word recall performance and social contact are reported in Table X. The bivariate</w:t>
-      </w:r>
-      <w:r>
-        <w:t xml:space="preserve"> </w:t>
-      </w:r>
-      <w:r>
-        <w:t xml:space="preserve">LGM had adequate model fit by the CFI, TLI, RMSEA, and SRMR. However the ALT model had superior model fit by several indices and was superior to the LGM nested within the ALT according the ∆χ2. The correlations of time-specific uniquenesses can be excluded without a significant reduction in model fit (model 9). The autoregressive parameters of delayed word recall and the autoregressive parameters of social contact can both be constrained to equality over time without significantly decreasing model fit. However, constraining the cross-lagged parameters of delayed word recall - on - social contact and social contact - on - cognitive resulted in significantly poorer model fit. Model 12 is the best fitting model according the ∆χ2. The results of this model show that the correlation between intital delayed word recall performance and intital social contact was not significant (corr. =</w:t>
+        <w:t xml:space="preserve">The model fit results of the bivariate ALT model of delayed word recall performance and social contact are reported in Table X. The bivariate model results showed that several constraints can be added without a significant reduction in model fit. Specifically, the correlations of time-specific uniquenesses can be excluded (model 9) and the autoregressive parameters of delayed word recall and the autoregressive parameters of social contact can both be constrained to equality over time. However, constraining the cross-lagged parameters of delayed word recall - on - social contact and social contact - on - cognitive resulted in significantly poorer model fit, thus, model 12 is the best fitting model according the ∆χ2. The results of this model show that the correlation between initial delayed word recall performance and intital social contact was not significant (corr. =</w:t>
       </w:r>
       <w:r>
         <w:t xml:space="preserve"> </w:t>
@@ -6045,7 +6286,23 @@
         <w:t xml:space="preserve"> </w:t>
       </w:r>
       <w:r>
-        <w:t xml:space="preserve">= 0.00). Although they were allowed to vary over time all cross-lagged regression parameters were not significant indiating that there was no significant relationship between time-specific deviations from their linear trajectories were not related.</w:t>
+        <w:t xml:space="preserve">= 0.00). Although they were allowed to vary over time all cross-lagged regression parameters were not significant indicating that there was no significant relationship between time-specific deviations from their linear trajectories were not related.</w:t>
+      </w:r>
+    </w:p>
+    <w:p>
+      <w:pPr>
+        <w:pStyle w:val="Textkrper"/>
+      </w:pPr>
+      <w:r>
+        <w:t xml:space="preserve">There is no significant relationship between age, education, cohort, number of health conditions, or sex and the first measurement occasion of delayed word recall. All covariates expect cohort were significantly related to the intercept factor of delayed word recall such that older individuals and those with more health conditions showed poorer delayed word recall performance on average over all occasions while those with more years of education and women showed better delayed word recall performance overall. Age was significantly related to the linear slope term such that those who were older showed greater decline over time.</w:t>
+      </w:r>
+    </w:p>
+    <w:p>
+      <w:pPr>
+        <w:pStyle w:val="Textkrper"/>
+      </w:pPr>
+      <w:r>
+        <w:t xml:space="preserve">There was no significant relationship between any of the covariates and the first measurement occasion of social contact. Education and sex were significantly related to the intercept factor of social contact such that those with more education and women had greater average social contact over time. There was no significant relationship between any of the covariates and the linear slope term for social contact. The correlation between the intercept terms of delayed word recall and social contact remained significant with the addition of covariates. The correlation between linear slope factors also remained significant.</w:t>
       </w:r>
     </w:p>
     <w:p>
@@ -6072,7 +6329,7 @@
         <w:pStyle w:val="FirstParagraph"/>
       </w:pPr>
       <w:r>
-        <w:t xml:space="preserve">The model fit results of the bivariate models of delayed word recall and social supported are presented in Table X. The bivariate LGM showed adequate model fit by three of the indices the CFI, TLI, and RMSEA. However, the model fit of the full ALT model appeared superior by examining these indices and the LGM nested within the ALT showed significantly poorer model fit according to the ∆χ2. The progressive addition of further constraints showed that the correlations of time-specific uniquenesses of delayed word recall performance and social support could be excluded without a significant reduction in model fit (model 9). As described above the autoregressions of both delayed word recall and social support could be constrained to equality over time without a significant reduction in model fit (model 13). Constraining the cross-lagged regressions of delayed word recall - on - social support resulted in a significant loss in model fit (model 14) but the cross-lagged regressions of social support on delayed word recall did not result in a significant reduction in model fit (model 15). Thus model 15 is the best fitting model according to most fit indices and the ∆χ2 test. The results of this model show that the correlation between inital delayed recall performance and initial self reported social support was not signicant 0.01,</w:t>
+        <w:t xml:space="preserve">The model fit results of the bivariate models of delayed word recall and social supported are presented in Table X. The progressive addition of further constraints showed that the correlations of time-specific uniquenesses of delayed word recall performance and social support could be excluded without a significant reduction in model fit (model 9). As described above the autoregressions of both delayed word recall and social support could be constrained to equality over time without a significant reduction in model fit (model 13). Constraining the cross-lagged regressions of delayed word recall - on - social support resulted in a significant loss in model fit (model 14) but the cross-lagged regressions of social support on delayed word recall did not result in a significant reduction in model fit (model 15). Thus model 15 is the best fitting model according to most fit indices and the ∆χ2 test. The results of this model show that the correlation between inital delayed recall performance and initial self reported social support was not signicant 0.01,</w:t>
       </w:r>
       <w:r>
         <w:t xml:space="preserve"> </w:t>
@@ -6124,6 +6381,30 @@
       </w:r>
       <w:r>
         <w:t xml:space="preserve">= 0.07). The social support - on - delayed word recall cross-lagged regressions were not significant. The cross-lagged regression terms of delayed word recall performance - on - social support showed a consistently positive relationship that ranged from 0.018 to 0.034 and although the parameter estimate was consistently within this range only the first two waves were significant.</w:t>
+      </w:r>
+    </w:p>
+    <w:p>
+      <w:pPr>
+        <w:pStyle w:val="Textkrper"/>
+      </w:pPr>
+      <w:r>
+        <w:t xml:space="preserve">There is no significant relationship between age, education, cohort, number of health conditions, or sex and the first measurement occasion of delayed word recall. All covariates except cohort membership were significantly related to the intercept factor of delayed word recall such that older individuals and those with more health conditions showed poorer delayed word recall performance on average over all occasions while those with more years of education and women showed better delayed word recall performance overall. Age was significantly related to the linear slope term such that those who were older showed greater decline over time.</w:t>
+      </w:r>
+    </w:p>
+    <w:p>
+      <w:pPr>
+        <w:pStyle w:val="Textkrper"/>
+      </w:pPr>
+      <w:r>
+        <w:t xml:space="preserve">Education was significantly related to the first social support measurement. None of the other covariates were significantly related to the initial value of social support. Health and sex were related to the intercept factor such that those with a greater number of health conditions had lower delayed word recall scores while women had better delayed word recall scores. There was no significant relationship between any of the covariates and the linear slope term for social support.</w:t>
+      </w:r>
+    </w:p>
+    <w:p>
+      <w:pPr>
+        <w:pStyle w:val="Textkrper"/>
+      </w:pPr>
+      <w:r>
+        <w:t xml:space="preserve">As in the univariate model, the correlation between linear slope factors of delayed word recall and social support remained not significant. Similar to the univariate model, the cross-lagged regression terms of delayed word recall performance - on - social support showed a consistently positive relationship that ranged from 0.028 to 0.044 and although the parameter estimate was consistently within this range but the only significant cross-lagged regression was deviations from the linear trajectory of social support at time 2 significantly predicting deviations from the linear trajectory of delayed word recall at time 3. In the univariate model the relations between social support at time 1 and delayed word recall at time 2 was also significant.</w:t>
       </w:r>
     </w:p>
     <w:p>
@@ -6150,7 +6431,13 @@
         <w:pStyle w:val="FirstParagraph"/>
       </w:pPr>
       <w:r>
-        <w:t xml:space="preserve">The model fit results of the bivariate models of delayed word recall are presented in Table . The bivariate autoregressive model had inadequate model fit. The unconditional LGM showed good model fit according to all fit indicies however the model fit of the full ALT appeared better according to the CFI, TLI, RMSEA and SRMR. Further, the LGM nested within the ALT model showed a significant reduction in model fit from the full ALT model. Unlike the other bivariate ALT models, excluding the time specific uniquenesses signficantly decreased model fit. However, examining the time-specific uniqueness' correlations between delayed word recall and social network did not reveal a decernible pattern. There was a significant correlation between time-specific uniquenesses at times 2 and 3 but the direction of the correlations were opposite of one another with a positive relationship at time 2 and a negative relationship at time 3. As described above the autoregressive parameters for delayed word recall could be constrained to equality over time but the autoregressive parameters for social network could not be constrained without a significant reduction in model fit. The delayed word recall - on - social network parameter could not be constrained to equality without a significant reduction in model fit (model 14) but the social network on delayed word recall regressions could be constrained (model 15). However, none of either the social network - on - delayed word recall or delayed word recall - on - social network cross-lagged regressions were significant. In this model, the correlation between inital delayed recall performance and initial social network was not signicant 0.04,</w:t>
+        <w:t xml:space="preserve">The model fit results of the bivariate models of delayed word recall are presented in Table . In this model series, unlike the other bivariate ALT models, excluding the time specific uniquenesses signficantly decreased model fit. However, examining the time-specific uniqueness' correlations between delayed word recall and social network did not reveal a decernible pattern. There was a significant correlation between time-specific uniquenesses at times 2 and 3 but the direction of the correlations were opposite of one another with a positive relationship at time 2 and a negative relationship at time 3. As described above the autoregressive parameters for delayed word recall could be constrained to equality over time but the autoregressive parameters for social network could not be constrained without a significant reduction in model fit. The delayed word recall - on - social network parameter could not be constrained to equality without a significant reduction in model fit (model 14) but the social network on delayed word recall regressions could be constrained (model 15). However, none of either the social network - on - delayed word recall or delayed word recall - on - social network cross-lagged regressions were significant. In this model, the correlation between inital delayed recall performance and initial social network was not signicant</w:t>
+      </w:r>
+      <w:r>
+        <w:t xml:space="preserve"> </w:t>
+      </w:r>
+      <w:r>
+        <w:t xml:space="preserve">0.04,</w:t>
       </w:r>
       <w:r>
         <w:t xml:space="preserve"> </w:t>
@@ -6165,13 +6452,7 @@
         <w:t xml:space="preserve"> </w:t>
       </w:r>
       <w:r>
-        <w:t xml:space="preserve">= 0.25). However, the correlation between the intercept terms of delayed word recall and social network was significant (corr. =</w:t>
-      </w:r>
-      <w:r>
-        <w:t xml:space="preserve"> </w:t>
-      </w:r>
-      <w:r>
-        <w:t xml:space="preserve">,</w:t>
+        <w:t xml:space="preserve">= 0.25). However, the correlation between the intercept terms of delayed word recall and social network was significant (corr. = ,</w:t>
       </w:r>
       <w:r>
         <w:t xml:space="preserve"> </w:t>
@@ -6186,7 +6467,7 @@
         <w:t xml:space="preserve"> </w:t>
       </w:r>
       <w:r>
-        <w:t xml:space="preserve">= ). There relationship between the trajectories of delayed word recall performance and social network was trending towards significance (0.00,</w:t>
+        <w:t xml:space="preserve">= ). The relationship between the trajectories of delayed word recall performance and social network was trending towards significance (0.00,</w:t>
       </w:r>
       <w:r>
         <w:t xml:space="preserve"> </w:t>
@@ -6201,7 +6482,7 @@
         <w:t xml:space="preserve"> </w:t>
       </w:r>
       <w:r>
-        <w:t xml:space="preserve">= 0.06). Examining the final model (model 15) compared to the full ALT, there were no changes in model interpretation except for the two significant time-specific correlations.</w:t>
+        <w:t xml:space="preserve">= 0.06). Examining the final model (model 15) compared to the full ALT, there were no changes in model interpretation except for the two significant time-specific correlations. Thus, covariates were added to the model with no time-specific correlations, autoregressive</w:t>
       </w:r>
     </w:p>
     <w:p>
@@ -6222,7 +6503,7 @@
         <w:pStyle w:val="FirstParagraph"/>
       </w:pPr>
       <w:r>
-        <w:t xml:space="preserve">The results of the bivariate models with mental status and loneliness are presented in Table . The bivariate autoregressive model had inadequate model fit. The unconditional bivariate LGM showed adequate model fit but the model fit of the full ALT was superior and in the direct comparison between the LGM nested within the ALT and the full ALT model the nested LGM showed signficantly poorer model fit according to the ∆χ2. Progessively investigating model constraints showed that the following constraints could be added without a significant reduction in model fit: excluding the loneliness slope, excluding the time specific correlations between loneliness and mental status, and constraining the loneliness autoregressive parameters to equality over time. Thus, the model that is the best fitting according to the model fit indices is model 15. Examining the parameter estimates of this model reveals that the inital values of mental status and loneliness are not significantly correlated, (corr. =</w:t>
+        <w:t xml:space="preserve">The results of the bivariate models with mental status and loneliness are presented in Table. Progessively investigating model constraints showed that the following constraints could be added without a significant reduction in model fit: excluding the loneliness slope, excluding the time specific correlations between loneliness and mental status, and constraining the loneliness autoregressive parameters to equality over time. Thus, the model that is the best fitting according to the model fit indices is model 15. Examining the parameter estimates of this model reveals that the inital values of mental status and loneliness are not significantly correlated, (corr. =</w:t>
       </w:r>
       <w:r>
         <w:t xml:space="preserve"> </w:t>
@@ -6346,13 +6627,7 @@
         <w:t xml:space="preserve"> </w:t>
       </w:r>
       <w:r>
-        <w:t xml:space="preserve">= 0.02). Second, in the full ALT model, loneliness at time 1 significantly and positively predicted mental status at time 2, after which loneliness was not predictive of mental status two years later. Lastly in the full ALT model although the parameter etimates of loneliness - on - mental status are similar (-0.01to</w:t>
-      </w:r>
-      <w:r>
-        <w:t xml:space="preserve"> </w:t>
-      </w:r>
-      <w:r>
-        <w:t xml:space="preserve">-0.02) to loneliness - on - mental status cross-lagged regression in model 15 (-0.01,</w:t>
+        <w:t xml:space="preserve">= 0.02). Second, in the full ALT model, loneliness at time 1 significantly and positively predicted mental status at time 2, after which loneliness was not predictive of mental status two years later. Lastly in the full ALT model although the parameter etimates of loneliness - on - mental status are similar (-0.01to -0.02) to loneliness - on - mental status cross-lagged regression in model 15 (-0.01,</w:t>
       </w:r>
       <w:r>
         <w:t xml:space="preserve"> </w:t>
@@ -6386,6 +6661,22 @@
       </w:r>
       <w:r>
         <w:t xml:space="preserve">= 0.04).</w:t>
+      </w:r>
+    </w:p>
+    <w:p>
+      <w:pPr>
+        <w:pStyle w:val="Textkrper"/>
+      </w:pPr>
+      <w:r>
+        <w:t xml:space="preserve">The effects of covariates were investigated on the final model. There was a significant relationship between years of education and the first measurement occasion of mental status such that those with more years of education had a higher initial mental status. Cohort was also related to the first measurement occasion. Years of education was significantly related to the mental status intercept term. No other covariates were signficantly related to mental status intercept. Age and education were significantly related to the mental status linear slope factor such that those who were older at baseline showed greater decline over time while those with more education showed less decline over time.</w:t>
+      </w:r>
+    </w:p>
+    <w:p>
+      <w:pPr>
+        <w:pStyle w:val="Textkrper"/>
+      </w:pPr>
+      <w:r>
+        <w:t xml:space="preserve">There was no significant relationship between any of the covariates and the first measurement occasion of loneliness. Years of education, number of health conditions, and sex were significantly related to the intercept factor of loneliness. Specifically those with more years of education reported less loneliness while those with more health conditions and women reported significantly more loneliness on average over time. Number of health conditions was significantly related to the linear slope of loneliness such that those with more health conditions showed a greater increase in loneliness over time. The other covariates were not significantly related to the linear slope of loneliness.</w:t>
       </w:r>
     </w:p>
     <w:p>
@@ -6406,7 +6697,7 @@
         <w:pStyle w:val="FirstParagraph"/>
       </w:pPr>
       <w:r>
-        <w:t xml:space="preserve">The results of the bivariate mental status and social contact are presented in Table Y. The bivariate autoregressive model had inadequate model fit. The bivariate LGM had adequate model fit however, the model fit indices for the full ALT model appeared superior except by the SRMR. The mental status - social contact full ALT model did not properly converge, nor did the ALT model with mental status slope variance constrained to 0 or the ALT model with the mental status slope excluded. Subsequent models (model 7 through model 14) with additional constraints did converge without issue. Although the full ALT model did not converge properly, the LGM nested in ALT showed significantly poorer model fit according to the ∆χ2 than the ALT models. Progressivley constraining processes showed that the following constraints can be added without a significant reduction in model fit: constraining the variance of the social contact slope 0 and excluding time-specific correlations. However, examining the model parameters independently revealed that there were some differences between different models that affect substantive interpretation.</w:t>
+        <w:t xml:space="preserve">The results of the bivariate mental status and social contact are presented in Table Y. The mental status - social contact full ALT model did not properly converge, nor did the ALT model with mental status slope variance constrained to 0 or the ALT model with the mental status slope excluded. Subsequent models (model 7 through model 14) with additional constraints did converge without issue. Although the full ALT model did not converge properly, the LGM nested in ALT showed significantly poorer model fit according to the ∆χ2 than the ALT models. Progressivley constraining processes showed that the following constraints can be added without a significant reduction in model fit: constraining the variance of the social contact slope 0 and excluding time-specific correlations. However, examining the model parameters independently revealed that there were some differences between different models that affect substantive interpretation.</w:t>
       </w:r>
     </w:p>
     <w:p>
@@ -6427,7 +6718,7 @@
         <w:pStyle w:val="FirstParagraph"/>
       </w:pPr>
       <w:r>
-        <w:t xml:space="preserve">The results of the bivariate mental status and social support are presented in Table Y. The bivariate autoregressive model had inaedquate model fit. The bivariate LGM showed adequate model fit by all indices except SRMR which indicated inadequate model fit. The full ALT model showed better model fit across all indices and the LGM nested within the ALT had significantly poorer model fit according the ∆χ2. Progessively investigating model constraints showed that the following constraints could be added without a significant reduction in model fit: time-specific correlations can be excluded, the autoregressive parameters of social support can be constrained to equality over time, social support - on - mental status cross-lagged parameters can be constrained to equality over time. Thus, model 14 is the best fitting model according to χ2 difference testing. In this model there was no significant relationship between the first occasions of mental status and social support (corr. =</w:t>
+        <w:t xml:space="preserve">The results of the bivariate mental status and social support are presented in Table Y. Progessively investigating model constraints showed that the following constraints could be added without a significant reduction in model fit: time-specific correlations can be excluded, the autoregressive parameters of social support can be constrained to equality over time, social support - on - mental status cross-lagged parameters can be constrained to equality over time. Thus, model 14 is the best fitting model according to χ2 difference testing. In this model there was no significant relationship between the first occasions of mental status and social support (corr. =</w:t>
       </w:r>
       <w:r>
         <w:t xml:space="preserve"> </w:t>
@@ -6472,7 +6763,7 @@
         <w:t xml:space="preserve">= ). There was a significant decline in mental status over time with significant variance in the slope. Social support showed no signficant mean trend over time but there was significant variance in the slope term indicating that some individuals may have trajectories of increasing social support while others show decreasing social support over time. Examining the relations between change in mental status and change in social support, there was no significant relationship between the linear slope of mental status and the linear slope of social support</w:t>
       </w:r>
       <w:r>
-        <w:br w:type="textWrapping"/>
+        <w:t xml:space="preserve"> </w:t>
       </w:r>
       <w:r>
         <w:t xml:space="preserve">(corr. = 0.00,</w:t>
@@ -6520,7 +6811,7 @@
         <w:t xml:space="preserve"> </w:t>
       </w:r>
       <w:r>
-        <w:t xml:space="preserve">= 0.00) however, time-specific uniquenesses in social support did not predict time-specific uniquenesses in mental status at other occasion. The cross-lagged regressions of social support - on - mental status were constrained to equality over time and were not significant (-0.04,</w:t>
+        <w:t xml:space="preserve">= 0.00) however, time-specific uniquenesses in social support did not predict time-specific uniquenesses in mental status at other occasions. The cross-lagged regressions of social support - on - mental status were constrained to equality over time and were not significant (-0.04,</w:t>
       </w:r>
       <w:r>
         <w:t xml:space="preserve"> </w:t>
@@ -6551,25 +6842,65 @@
       </w:r>
       <w:r>
         <w:t xml:space="preserve">= 0.65) and the social support autoregressive parameters were significant and negative from time 3 onwards. Thus, it appears that the shape of the trajectory of social support is explained differently in the ALT model with and without constraints. However, the relations between mental status and social support remained consistent across the full ALT model and model 15 with constraints.</w:t>
+      </w:r>
+    </w:p>
+    <w:p>
+      <w:pPr>
+        <w:pStyle w:val="Textkrper"/>
+      </w:pPr>
+      <w:r>
+        <w:t xml:space="preserve">The effects of age, years of education, cohort, health, and sex were investigated on the first measurement points, intercept factors, and linear slope factors of mental status and social support. There was a significant relationship between years of education and the first measurement occasion of mental status such that those with more years of education had a higher initial mental status. Age was also related to the first measurement occasion such that those who are older had lower mental status. Age was also significantly related to the intercept term of mental status such that those who are older actually had a higher intercept factor. Years of education was significantly related to the mental status intercept term such that more years of education was related to a higher mental status constant. No other covariates were signficantly related to mental status intercept. Age and education were significantly related to the mental status linear slope factor such that those who were older at baseline showed greater decline over time while those with more education showed less decline over time.</w:t>
+      </w:r>
+    </w:p>
+    <w:p>
+      <w:pPr>
+        <w:pStyle w:val="Textkrper"/>
+      </w:pPr>
+      <w:r>
+        <w:t xml:space="preserve">None of the covariates were significantly related to the first measurement occasion of social support. Health and sex were related to the intercept factor such that those with a greater number of health conditions had lower social support while women had more social support. There was no significant relationship between any of the covariates and the linear slope term for social support. As in the univariate model, social support at time 1 significantly predicted mental status at time 2 (0.03,</w:t>
+      </w:r>
+      <w:r>
+        <w:t xml:space="preserve"> </w:t>
+      </w:r>
+      <w:r>
+        <w:rPr>
+          <w:i/>
+        </w:rPr>
+        <w:t xml:space="preserve">p</w:t>
+      </w:r>
+      <w:r>
+        <w:t xml:space="preserve"> </w:t>
+      </w:r>
+      <w:r>
+        <w:t xml:space="preserve">= 0.00) and social support at time 2 significantly predicted mental status at time 3 (0.03,</w:t>
+      </w:r>
+      <w:r>
+        <w:t xml:space="preserve"> </w:t>
+      </w:r>
+      <w:r>
+        <w:rPr>
+          <w:i/>
+        </w:rPr>
+        <w:t xml:space="preserve">p</w:t>
+      </w:r>
+      <w:r>
+        <w:t xml:space="preserve"> </w:t>
+      </w:r>
+      <w:r>
+        <w:t xml:space="preserve">= 0.00) however, time-specific uniquenesses in social support did not predict time-specific uniquenesses in mental status at other occasions. As in the univariate model, there was no sigificant relationship between the linear slope terms.</w:t>
       </w:r>
     </w:p>
     <w:p>
       <w:pPr>
         <w:pStyle w:val="Heading3"/>
       </w:pPr>
-      <w:bookmarkStart w:id="49" w:name="mental-status---social-network-i"/>
+      <w:bookmarkStart w:id="49" w:name="mental-status---social-network"/>
       <w:bookmarkEnd w:id="49"/>
       <w:r>
         <w:rPr>
           <w:i/>
         </w:rPr>
         <w:t xml:space="preserve">mental status - social network</w:t>
-      </w:r>
-      <w:r>
-        <w:t xml:space="preserve"> </w:t>
-      </w:r>
-      <w:r>
-        <w:t xml:space="preserve">I</w:t>
       </w:r>
     </w:p>
     <w:p>
@@ -6577,7 +6908,7 @@
         <w:pStyle w:val="FirstParagraph"/>
       </w:pPr>
       <w:r>
-        <w:t xml:space="preserve">The results of the bivariate mental status and social network are presented in Table Z. The bivariate autoregressive model showed inadequate model fit. The bivariate LGM showed adequate model fit but the full ALT model was superior by all indices except for SRMR. Further, the LGM nested within the ALT showed significantly poorer fit than the full ALT model according the ∆χ2. Conducting a model fit comparison of models with progressively added model contraints showed that the following constraints could be added without a significant decrease in model fit: the variance of the social network slope could be constrained to 0, the correlations of time-specific uniquenesses can be excluded, the autoregressive parameters for social network can be constrained to equality over time, and both the social network - on - mental status and the mental status - on - social network cross-lagged regression parameters can be constrained to equality over time. Thus, the best fitting model according the the ∆χ2 test comparisons was model 15. This model also showed good model fit by all other fit indices. In this model there was no significant correlation between the first included mental status and social network scores (corr. = 0.00,</w:t>
+        <w:t xml:space="preserve">The results of the bivariate mental status and social network are presented in Table Z. Conducting a model fit comparison of models with progressively added model contraints showed that the following constraints could be added without a significant decrease in model fit: the variance of the social network slope could be constrained to 0, the correlations of time-specific uniquenesses can be excluded, the autoregressive parameters for social network can be constrained to equality over time, and both the social network - on - mental status and the mental status - on - social network cross-lagged regression parameters can be constrained to equality over time. Thus, the best fitting model according the the ∆χ2 test comparisons was model 15. This model also showed good model fit by all other fit indices. In this model there was no significant correlation between the first included mental status and social network scores (corr. = 0.00,</w:t>
       </w:r>
       <w:r>
         <w:t xml:space="preserve"> </w:t>
@@ -6665,6 +6996,37 @@
       </w:r>
       <w:r>
         <w:t xml:space="preserve">0.11) the regression of time-specific uniquenesses in mental status on time-specific uniquenesses in social network reached statistical significance at only time 2 and time 3.</w:t>
+      </w:r>
+    </w:p>
+    <w:p>
+      <w:pPr>
+        <w:pStyle w:val="Textkrper"/>
+      </w:pPr>
+      <w:r>
+        <w:t xml:space="preserve">Covariates were added directly to the final model (model 15). Specifically, the effects of age, years of education, cohort, health, and sex were investigated on the first measurement points, intercept factors, and linear slope factors of mental status and social support. Age, education, and cohort were significantly related to the first measurement occasion of mental status. Specifically older participants at the first included occasion also had significantly lower mental status at baseline while those with more years of education had significantly higher initial mental status. Age and education were also significantly related to the mental status intercept factor such that older age was associated with lower mental status intercept and more education was associated with higher mental status intercept. Both age and cohort were negatively related to the linear slope term for mental status indicating that older participants showed greater decline while education was postively related to the mental status linear slope term such that individuals with more education showed lower rates of decline.</w:t>
+      </w:r>
+    </w:p>
+    <w:p>
+      <w:pPr>
+        <w:pStyle w:val="Textkrper"/>
+      </w:pPr>
+      <w:r>
+        <w:t xml:space="preserve">Age and cohort were significantly related to the first measurement occasion of social network indicating that those who are older endorsed having individuals in more social network categories. Further, women had higher social network scores at the first measurement occasion. Age, education, and sex were significantly related to the intercept factor of social network indicating that the social network constant was lower for older individuals and women but higher for those with more years of education. Cohort and sex were significantly related to the linear slope term for social network indicating that those in later cohorts (also younger) and women showed less decline over time in social network. The inclusion of covariates did not alter the significant mental status - on - social network cross-lagged regression terms such that social network significantly predicted mental status two years later (0.05,</w:t>
+      </w:r>
+      <w:r>
+        <w:t xml:space="preserve"> </w:t>
+      </w:r>
+      <w:r>
+        <w:rPr>
+          <w:i/>
+        </w:rPr>
+        <w:t xml:space="preserve">p</w:t>
+      </w:r>
+      <w:r>
+        <w:t xml:space="preserve"> </w:t>
+      </w:r>
+      <w:r>
+        <w:t xml:space="preserve">= 0.01) such that higher time specific uniquenesses in social network predicted greater time specific uniquenesses in mental status.</w:t>
       </w:r>
     </w:p>
     <w:p>
@@ -6675,6 +7037,14 @@
       <w:bookmarkEnd w:id="50"/>
       <w:r>
         <w:t xml:space="preserve">Bivariate models with covariates</w:t>
+      </w:r>
+    </w:p>
+    <w:p>
+      <w:pPr>
+        <w:pStyle w:val="FirstParagraph"/>
+      </w:pPr>
+      <w:r>
+        <w:t xml:space="preserve">Covariates were added to the model identified as the best fitting bivariate model for each social variable - cognitive variable pair. The effects of age, sex, education, cohort, and number of health conditions were estimated on the inital values for each variable, on the intercept, and on the slope terms.</w:t>
       </w:r>
     </w:p>
     <w:p>
@@ -17130,6 +17500,118 @@
             </w:pPr>
             <w:r>
               <w:t xml:space="preserve">0.063</w:t>
+            </w:r>
+          </w:p>
+        </w:tc>
+      </w:tr>
+      <w:tr>
+        <w:tc>
+          <w:p>
+            <w:pPr>
+              <w:pStyle w:val="Compact"/>
+              <w:jc w:val="left"/>
+            </w:pPr>
+            <w:r>
+              <w:t xml:space="preserve">ALT-12-covariates</w:t>
+            </w:r>
+          </w:p>
+        </w:tc>
+        <w:tc>
+          <w:p>
+            <w:pPr>
+              <w:pStyle w:val="Compact"/>
+              <w:jc w:val="right"/>
+            </w:pPr>
+            <w:r>
+              <w:t xml:space="preserve">172.941</w:t>
+            </w:r>
+          </w:p>
+        </w:tc>
+        <w:tc>
+          <w:p>
+            <w:pPr>
+              <w:pStyle w:val="Compact"/>
+              <w:jc w:val="right"/>
+            </w:pPr>
+            <w:r>
+              <w:t xml:space="preserve">83</w:t>
+            </w:r>
+          </w:p>
+        </w:tc>
+        <w:tc>
+          <w:p>
+            <w:pPr>
+              <w:pStyle w:val="Compact"/>
+              <w:jc w:val="left"/>
+            </w:pPr>
+            <w:r>
+              <w:t xml:space="preserve">3</w:t>
+            </w:r>
+          </w:p>
+        </w:tc>
+        <w:tc>
+          <w:p>
+            <w:pPr>
+              <w:pStyle w:val="Compact"/>
+              <w:jc w:val="right"/>
+            </w:pPr>
+            <w:r>
+              <w:t xml:space="preserve">72.99</w:t>
+            </w:r>
+          </w:p>
+        </w:tc>
+        <w:tc>
+          <w:p>
+            <w:pPr>
+              <w:pStyle w:val="Compact"/>
+              <w:jc w:val="right"/>
+            </w:pPr>
+            <w:r>
+              <w:t xml:space="preserve">45</w:t>
+            </w:r>
+          </w:p>
+        </w:tc>
+        <w:tc>
+          <w:p>
+            <w:pPr>
+              <w:pStyle w:val="Compact"/>
+              <w:jc w:val="right"/>
+            </w:pPr>
+            <w:r>
+              <w:t xml:space="preserve">0.994</w:t>
+            </w:r>
+          </w:p>
+        </w:tc>
+        <w:tc>
+          <w:p>
+            <w:pPr>
+              <w:pStyle w:val="Compact"/>
+              <w:jc w:val="right"/>
+            </w:pPr>
+            <w:r>
+              <w:t xml:space="preserve">0.991</w:t>
+            </w:r>
+          </w:p>
+        </w:tc>
+        <w:tc>
+          <w:p>
+            <w:pPr>
+              <w:pStyle w:val="Compact"/>
+              <w:jc w:val="right"/>
+            </w:pPr>
+            <w:r>
+              <w:t xml:space="preserve">0.013</w:t>
+            </w:r>
+          </w:p>
+        </w:tc>
+        <w:tc>
+          <w:p>
+            <w:pPr>
+              <w:pStyle w:val="Compact"/>
+              <w:jc w:val="right"/>
+            </w:pPr>
+            <w:r>
+              <w:t xml:space="preserve">0.069</w:t>
             </w:r>
           </w:p>
         </w:tc>
@@ -17593,7 +18075,7 @@
     </w:lvl>
   </w:abstractNum>
   <w:abstractNum w:abstractNumId="990">
-    <w:nsid w:val="fbf9ce66"/>
+    <w:nsid w:val="c6125c39"/>
     <w:multiLevelType w:val="multilevel"/>
     <w:lvl w:ilvl="0">
       <w:numFmt w:val="bullet"/>

</xml_diff>